<commit_message>
rajout des exercice 2.3
</commit_message>
<xml_diff>
--- a/Algo/Pseudo_code/Exercice_pseudo_code_world/Exercice_Algo.docx
+++ b/Algo/Pseudo_code/Exercice_pseudo_code_world/Exercice_Algo.docx
@@ -302,7 +302,15 @@
         </w:pict>
       </w:r>
       <w:r>
-        <w:t xml:space="preserve">Ecrire ‘’Le résultat est :’’ ,résultat </w:t>
+        <w:t>Ecrire ‘’Le résultat est :’</w:t>
+      </w:r>
+      <w:proofErr w:type="gramStart"/>
+      <w:r>
+        <w:t>’ ,résultat</w:t>
+      </w:r>
+      <w:proofErr w:type="gramEnd"/>
+      <w:r>
+        <w:t xml:space="preserve"> </w:t>
       </w:r>
     </w:p>
     <w:p>
@@ -316,13 +324,8 @@
               <w:txbxContent>
                 <w:p>
                   <w:r>
-                    <w:t xml:space="preserve">Afficher </w:t>
+                    <w:t>Afficher resultat</w:t>
                   </w:r>
-                  <w:proofErr w:type="spellStart"/>
-                  <w:r>
-                    <w:t>resultat</w:t>
-                  </w:r>
-                  <w:proofErr w:type="spellEnd"/>
                 </w:p>
               </w:txbxContent>
             </v:textbox>
@@ -407,6 +410,7 @@
         </w:rPr>
       </w:pPr>
       <w:proofErr w:type="spellStart"/>
+      <w:proofErr w:type="gramStart"/>
       <w:r>
         <w:rPr>
           <w:color w:val="FF0000"/>
@@ -414,6 +418,7 @@
         <w:t>rayonR</w:t>
       </w:r>
       <w:proofErr w:type="spellEnd"/>
+      <w:proofErr w:type="gramEnd"/>
       <w:r>
         <w:rPr>
           <w:color w:val="FF0000"/>
@@ -431,12 +436,14 @@
       <w:pPr>
         <w:ind w:left="708"/>
       </w:pPr>
+      <w:proofErr w:type="gramStart"/>
       <w:r>
         <w:rPr>
           <w:color w:val="FF0000"/>
         </w:rPr>
         <w:t>aire</w:t>
       </w:r>
+      <w:proofErr w:type="gramEnd"/>
       <w:r>
         <w:t xml:space="preserve"> est un</w:t>
       </w:r>
@@ -451,12 +458,14 @@
       <w:pPr>
         <w:ind w:left="708"/>
       </w:pPr>
+      <w:proofErr w:type="gramStart"/>
       <w:r>
         <w:rPr>
           <w:color w:val="FF0000"/>
         </w:rPr>
         <w:t>volume</w:t>
       </w:r>
+      <w:proofErr w:type="gramEnd"/>
       <w:r>
         <w:t xml:space="preserve"> est un real </w:t>
       </w:r>
@@ -547,7 +556,15 @@
         <w:ind w:firstLine="708"/>
       </w:pPr>
       <w:r>
-        <w:t xml:space="preserve">Ecrire1 ‘’le résultat est :’’,résultat </w:t>
+        <w:t>Ecrire1 ‘’le résultat est :’</w:t>
+      </w:r>
+      <w:proofErr w:type="gramStart"/>
+      <w:r>
+        <w:t>’,résultat</w:t>
+      </w:r>
+      <w:proofErr w:type="gramEnd"/>
+      <w:r>
+        <w:t xml:space="preserve"> </w:t>
       </w:r>
     </w:p>
     <w:p>
@@ -590,6 +607,7 @@
       <w:r>
         <w:t xml:space="preserve"> π R</w:t>
       </w:r>
+      <w:proofErr w:type="gramStart"/>
       <w:r>
         <w:rPr>
           <w:vertAlign w:val="superscript"/>
@@ -597,7 +615,11 @@
         <w:t xml:space="preserve">3  </w:t>
       </w:r>
       <w:r>
-        <w:t>‘’</w:t>
+        <w:t>‘</w:t>
+      </w:r>
+      <w:proofErr w:type="gramEnd"/>
+      <w:r>
+        <w:t>’</w:t>
       </w:r>
     </w:p>
     <w:p>
@@ -647,7 +669,15 @@
         <w:t>2</w:t>
       </w:r>
       <w:r>
-        <w:t xml:space="preserve"> ‘’le résultat est :’’,résultat </w:t>
+        <w:t xml:space="preserve"> ‘’le résultat est :’</w:t>
+      </w:r>
+      <w:proofErr w:type="gramStart"/>
+      <w:r>
+        <w:t>’,résultat</w:t>
+      </w:r>
+      <w:proofErr w:type="gramEnd"/>
+      <w:r>
+        <w:t xml:space="preserve"> </w:t>
       </w:r>
     </w:p>
     <w:p>
@@ -862,11 +892,16 @@
       <w:pPr>
         <w:ind w:left="708"/>
       </w:pPr>
+      <w:proofErr w:type="gramStart"/>
       <w:r>
         <w:t>Ec</w:t>
       </w:r>
       <w:r>
-        <w:t xml:space="preserve">rire  ‘’le résultat est :’’,résultat </w:t>
+        <w:t>rire  ‘</w:t>
+      </w:r>
+      <w:proofErr w:type="gramEnd"/>
+      <w:r>
+        <w:t xml:space="preserve">’le résultat est :’’,résultat </w:t>
       </w:r>
     </w:p>
     <w:p>
@@ -925,7 +960,15 @@
         <w:tab/>
       </w:r>
       <w:r>
-        <w:t xml:space="preserve">S ( 1 + N * i ) </w:t>
+        <w:t xml:space="preserve">S </w:t>
+      </w:r>
+      <w:proofErr w:type="gramStart"/>
+      <w:r>
+        <w:t>( 1</w:t>
+      </w:r>
+      <w:proofErr w:type="gramEnd"/>
+      <w:r>
+        <w:t xml:space="preserve"> + N * i ) </w:t>
       </w:r>
     </w:p>
     <w:p>
@@ -941,7 +984,15 @@
         <w:tab/>
       </w:r>
       <w:r>
-        <w:t>S ( 1 + i )</w:t>
+        <w:t xml:space="preserve">S </w:t>
+      </w:r>
+      <w:proofErr w:type="gramStart"/>
+      <w:r>
+        <w:t>( 1</w:t>
+      </w:r>
+      <w:proofErr w:type="gramEnd"/>
+      <w:r>
+        <w:t xml:space="preserve"> + i )</w:t>
       </w:r>
       <w:r>
         <w:rPr>
@@ -966,8 +1017,13 @@
       <w:pPr>
         <w:ind w:firstLine="708"/>
       </w:pPr>
-      <w:r>
-        <w:t>somme S placée sur un compte</w:t>
+      <w:proofErr w:type="gramStart"/>
+      <w:r>
+        <w:t>somme</w:t>
+      </w:r>
+      <w:proofErr w:type="gramEnd"/>
+      <w:r>
+        <w:t xml:space="preserve"> S placée sur un compte</w:t>
       </w:r>
     </w:p>
     <w:p>
@@ -979,7 +1035,14 @@
       </w:pPr>
       <w:r>
         <w:tab/>
-        <w:t xml:space="preserve">l'intérêt </w:t>
+      </w:r>
+      <w:proofErr w:type="gramStart"/>
+      <w:r>
+        <w:t>l'intérêt</w:t>
+      </w:r>
+      <w:proofErr w:type="gramEnd"/>
+      <w:r>
+        <w:t xml:space="preserve"> </w:t>
       </w:r>
       <w:r>
         <w:rPr>
@@ -1004,15 +1067,27 @@
     <w:p>
       <w:r>
         <w:tab/>
-        <w:t>avec un intérêt simple</w:t>
-      </w:r>
-    </w:p>
-    <w:p>
-      <w:pPr>
-        <w:ind w:firstLine="708"/>
-      </w:pPr>
-      <w:r>
-        <w:t>avec un intérêt composé</w:t>
+      </w:r>
+      <w:proofErr w:type="gramStart"/>
+      <w:r>
+        <w:t>avec</w:t>
+      </w:r>
+      <w:proofErr w:type="gramEnd"/>
+      <w:r>
+        <w:t xml:space="preserve"> un intérêt simple</w:t>
+      </w:r>
+    </w:p>
+    <w:p>
+      <w:pPr>
+        <w:ind w:firstLine="708"/>
+      </w:pPr>
+      <w:proofErr w:type="gramStart"/>
+      <w:r>
+        <w:t>avec</w:t>
+      </w:r>
+      <w:proofErr w:type="gramEnd"/>
+      <w:r>
+        <w:t xml:space="preserve"> un intérêt composé</w:t>
       </w:r>
     </w:p>
     <w:p>
@@ -1053,10 +1128,12 @@
         <w:t xml:space="preserve">Lire </w:t>
       </w:r>
       <w:proofErr w:type="spellStart"/>
+      <w:proofErr w:type="gramStart"/>
       <w:r>
         <w:t>sommeS</w:t>
       </w:r>
       <w:proofErr w:type="spellEnd"/>
+      <w:proofErr w:type="gramEnd"/>
     </w:p>
     <w:p>
       <w:pPr>
@@ -1173,8 +1250,13 @@
       <w:pPr>
         <w:ind w:left="1416"/>
       </w:pPr>
-      <w:r>
-        <w:t>Ecrire  ‘’le résultat</w:t>
+      <w:proofErr w:type="gramStart"/>
+      <w:r>
+        <w:t>Ecrire  ‘</w:t>
+      </w:r>
+      <w:proofErr w:type="gramEnd"/>
+      <w:r>
+        <w:t>’le résultat</w:t>
       </w:r>
       <w:r>
         <w:t>1</w:t>
@@ -1213,7 +1295,11 @@
         <w:t>*(1+interetI</w:t>
       </w:r>
       <w:r>
-        <w:t>/100</w:t>
+        <w:t>/</w:t>
+      </w:r>
+      <w:proofErr w:type="gramStart"/>
+      <w:r>
+        <w:t>100</w:t>
       </w:r>
       <w:r>
         <w:t>)</w:t>
@@ -1224,13 +1310,19 @@
         </w:rPr>
         <w:t>n</w:t>
       </w:r>
+      <w:proofErr w:type="gramEnd"/>
     </w:p>
     <w:p>
       <w:pPr>
         <w:ind w:left="708" w:firstLine="708"/>
       </w:pPr>
-      <w:r>
-        <w:t>Ecrire  ‘’le résultat2 est :’’,résultat</w:t>
+      <w:proofErr w:type="gramStart"/>
+      <w:r>
+        <w:t>Ecrire  ‘</w:t>
+      </w:r>
+      <w:proofErr w:type="gramEnd"/>
+      <w:r>
+        <w:t>’le résultat2 est :’’,résultat</w:t>
       </w:r>
       <w:r>
         <w:t>2</w:t>
@@ -1288,17 +1380,41 @@
     </w:p>
     <w:p>
       <w:r>
-        <w:t xml:space="preserve">Afficher la valeur de a puis la valeur de b. </w:t>
-      </w:r>
-    </w:p>
-    <w:p>
-      <w:r>
-        <w:t xml:space="preserve">Mettre le contenu de a dans b et celui de b dans a. </w:t>
-      </w:r>
-    </w:p>
-    <w:p>
-      <w:r>
-        <w:t>Afficher à nouveau la valeur de a puis la valeur de b.</w:t>
+        <w:t xml:space="preserve">Afficher la valeur </w:t>
+      </w:r>
+      <w:proofErr w:type="gramStart"/>
+      <w:r>
+        <w:t>de a</w:t>
+      </w:r>
+      <w:proofErr w:type="gramEnd"/>
+      <w:r>
+        <w:t xml:space="preserve"> puis la valeur de b. </w:t>
+      </w:r>
+    </w:p>
+    <w:p>
+      <w:r>
+        <w:t xml:space="preserve">Mettre le contenu </w:t>
+      </w:r>
+      <w:proofErr w:type="gramStart"/>
+      <w:r>
+        <w:t>de a</w:t>
+      </w:r>
+      <w:proofErr w:type="gramEnd"/>
+      <w:r>
+        <w:t xml:space="preserve"> dans b et celui de b dans a. </w:t>
+      </w:r>
+    </w:p>
+    <w:p>
+      <w:r>
+        <w:t xml:space="preserve">Afficher à nouveau la valeur </w:t>
+      </w:r>
+      <w:proofErr w:type="gramStart"/>
+      <w:r>
+        <w:t>de a</w:t>
+      </w:r>
+      <w:proofErr w:type="gramEnd"/>
+      <w:r>
+        <w:t xml:space="preserve"> puis la valeur de b.</w:t>
       </w:r>
     </w:p>
     <w:p/>
@@ -1649,8 +1765,13 @@
       <w:pPr>
         <w:ind w:left="2124" w:firstLine="708"/>
       </w:pPr>
-      <w:r>
-        <w:t xml:space="preserve">afficher </w:t>
+      <w:proofErr w:type="gramStart"/>
+      <w:r>
+        <w:t>afficher</w:t>
+      </w:r>
+      <w:proofErr w:type="gramEnd"/>
+      <w:r>
+        <w:t xml:space="preserve"> </w:t>
       </w:r>
       <w:r>
         <w:t>‘’</w:t>
@@ -1669,9 +1790,11 @@
       <w:pPr>
         <w:ind w:left="1416" w:firstLine="708"/>
       </w:pPr>
+      <w:proofErr w:type="gramStart"/>
       <w:r>
         <w:t>sinon</w:t>
       </w:r>
+      <w:proofErr w:type="gramEnd"/>
       <w:r>
         <w:t xml:space="preserve"> </w:t>
       </w:r>
@@ -1700,8 +1823,13 @@
       <w:pPr>
         <w:ind w:left="2124" w:firstLine="708"/>
       </w:pPr>
-      <w:r>
-        <w:t xml:space="preserve">afficher </w:t>
+      <w:proofErr w:type="gramStart"/>
+      <w:r>
+        <w:t>afficher</w:t>
+      </w:r>
+      <w:proofErr w:type="gramEnd"/>
+      <w:r>
+        <w:t xml:space="preserve"> </w:t>
       </w:r>
       <w:r>
         <w:t>‘’</w:t>
@@ -1717,9 +1845,11 @@
       <w:pPr>
         <w:ind w:left="1416" w:firstLine="708"/>
       </w:pPr>
+      <w:proofErr w:type="gramStart"/>
       <w:r>
         <w:t>sinon</w:t>
       </w:r>
+      <w:proofErr w:type="gramEnd"/>
       <w:r>
         <w:t xml:space="preserve"> </w:t>
       </w:r>
@@ -1728,8 +1858,13 @@
       <w:pPr>
         <w:ind w:left="2124" w:firstLine="708"/>
       </w:pPr>
-      <w:r>
-        <w:t>afficher ‘’majeur’’</w:t>
+      <w:proofErr w:type="gramStart"/>
+      <w:r>
+        <w:t>afficher</w:t>
+      </w:r>
+      <w:proofErr w:type="gramEnd"/>
+      <w:r>
+        <w:t xml:space="preserve"> ‘’majeur’’</w:t>
       </w:r>
     </w:p>
     <w:p>
@@ -1873,8 +2008,18 @@
         <w:ind w:left="1416" w:firstLine="708"/>
       </w:pPr>
       <w:r>
-        <w:t>Si A&gt;B alors</w:t>
-      </w:r>
+        <w:t xml:space="preserve">Si A&gt;B </w:t>
+      </w:r>
+    </w:p>
+    <w:p>
+      <w:pPr>
+        <w:ind w:left="1416" w:firstLine="708"/>
+      </w:pPr>
+      <w:proofErr w:type="gramStart"/>
+      <w:r>
+        <w:t>alors</w:t>
+      </w:r>
+      <w:proofErr w:type="gramEnd"/>
     </w:p>
     <w:p>
       <w:pPr>
@@ -1926,8 +2071,21 @@
       <w:r>
         <w:t>A</w:t>
       </w:r>
-      <w:r>
-        <w:t xml:space="preserve"> alors </w:t>
+    </w:p>
+    <w:p>
+      <w:pPr>
+        <w:ind w:left="1416" w:firstLine="708"/>
+      </w:pPr>
+      <w:r>
+        <w:t xml:space="preserve"> </w:t>
+      </w:r>
+      <w:proofErr w:type="gramStart"/>
+      <w:r>
+        <w:t>alors</w:t>
+      </w:r>
+      <w:proofErr w:type="gramEnd"/>
+      <w:r>
+        <w:t xml:space="preserve"> </w:t>
       </w:r>
     </w:p>
     <w:p>
@@ -1994,7 +2152,6 @@
     <w:p/>
     <w:p/>
     <w:p/>
-    <w:p/>
     <w:p>
       <w:r>
         <w:t>EXERCICE 2.3 : TRI DE NOMBRES++</w:t>
@@ -2012,30 +2169,36 @@
     </w:p>
     <w:p>
       <w:proofErr w:type="spellStart"/>
+      <w:proofErr w:type="gramStart"/>
       <w:r>
         <w:t>nombresA</w:t>
       </w:r>
       <w:proofErr w:type="spellEnd"/>
+      <w:proofErr w:type="gramEnd"/>
       <w:r>
         <w:t xml:space="preserve"> est un réel </w:t>
       </w:r>
     </w:p>
     <w:p>
       <w:proofErr w:type="spellStart"/>
+      <w:proofErr w:type="gramStart"/>
       <w:r>
         <w:t>nombreB</w:t>
       </w:r>
       <w:proofErr w:type="spellEnd"/>
+      <w:proofErr w:type="gramEnd"/>
       <w:r>
         <w:t xml:space="preserve"> est un réel</w:t>
       </w:r>
     </w:p>
     <w:p>
       <w:proofErr w:type="spellStart"/>
+      <w:proofErr w:type="gramStart"/>
       <w:r>
         <w:t>nombreC</w:t>
       </w:r>
       <w:proofErr w:type="spellEnd"/>
+      <w:proofErr w:type="gramEnd"/>
       <w:r>
         <w:t xml:space="preserve"> est un réel</w:t>
       </w:r>
@@ -2114,35 +2277,552 @@
     </w:p>
     <w:p>
       <w:pPr>
+        <w:rPr>
+          <w:color w:val="000000" w:themeColor="text1"/>
+        </w:rPr>
+      </w:pPr>
+      <w:r>
+        <w:tab/>
+      </w:r>
+      <w:r>
+        <w:tab/>
+      </w:r>
+      <w:r>
+        <w:tab/>
+      </w:r>
+      <w:r>
+        <w:rPr>
+          <w:color w:val="000000" w:themeColor="text1"/>
+        </w:rPr>
+        <w:t xml:space="preserve">Si </w:t>
+      </w:r>
+      <w:r>
+        <w:rPr>
+          <w:color w:val="000000" w:themeColor="text1"/>
+        </w:rPr>
+        <w:t>B</w:t>
+      </w:r>
+      <w:r>
+        <w:rPr>
+          <w:color w:val="000000" w:themeColor="text1"/>
+        </w:rPr>
+        <w:t>&gt;</w:t>
+      </w:r>
+      <w:r>
+        <w:rPr>
+          <w:color w:val="000000" w:themeColor="text1"/>
+        </w:rPr>
+        <w:t>=</w:t>
+      </w:r>
+      <w:r>
+        <w:rPr>
+          <w:color w:val="000000" w:themeColor="text1"/>
+        </w:rPr>
+        <w:t>A</w:t>
+      </w:r>
+      <w:r>
+        <w:rPr>
+          <w:color w:val="000000" w:themeColor="text1"/>
+        </w:rPr>
+        <w:t xml:space="preserve"> </w:t>
+      </w:r>
+      <w:r>
+        <w:rPr>
+          <w:color w:val="000000" w:themeColor="text1"/>
+        </w:rPr>
+        <w:t>ET</w:t>
+      </w:r>
+      <w:r>
+        <w:rPr>
+          <w:color w:val="000000" w:themeColor="text1"/>
+        </w:rPr>
+        <w:t xml:space="preserve"> </w:t>
+      </w:r>
+      <w:r>
+        <w:rPr>
+          <w:color w:val="000000" w:themeColor="text1"/>
+        </w:rPr>
+        <w:t>C</w:t>
+      </w:r>
+      <w:r>
+        <w:rPr>
+          <w:color w:val="000000" w:themeColor="text1"/>
+        </w:rPr>
+        <w:t>&gt;</w:t>
+      </w:r>
+      <w:r>
+        <w:rPr>
+          <w:color w:val="000000" w:themeColor="text1"/>
+        </w:rPr>
+        <w:t>=</w:t>
+      </w:r>
+      <w:r>
+        <w:rPr>
+          <w:color w:val="000000" w:themeColor="text1"/>
+        </w:rPr>
+        <w:t>B</w:t>
+      </w:r>
+    </w:p>
+    <w:p>
+      <w:pPr>
+        <w:ind w:left="2124"/>
+        <w:rPr>
+          <w:color w:val="000000" w:themeColor="text1"/>
+        </w:rPr>
+      </w:pPr>
+      <w:r>
+        <w:rPr>
+          <w:color w:val="000000" w:themeColor="text1"/>
+        </w:rPr>
+        <w:t xml:space="preserve"> </w:t>
+      </w:r>
+      <w:proofErr w:type="gramStart"/>
+      <w:r>
+        <w:rPr>
+          <w:color w:val="000000" w:themeColor="text1"/>
+        </w:rPr>
+        <w:t>alors</w:t>
+      </w:r>
+      <w:proofErr w:type="gramEnd"/>
+      <w:r>
+        <w:rPr>
+          <w:color w:val="000000" w:themeColor="text1"/>
+        </w:rPr>
+        <w:t xml:space="preserve"> </w:t>
+      </w:r>
+    </w:p>
+    <w:p>
+      <w:pPr>
+        <w:rPr>
+          <w:color w:val="000000" w:themeColor="text1"/>
+        </w:rPr>
+      </w:pPr>
+      <w:r>
+        <w:rPr>
+          <w:color w:val="000000" w:themeColor="text1"/>
+        </w:rPr>
+        <w:tab/>
+      </w:r>
+      <w:r>
+        <w:rPr>
+          <w:color w:val="000000" w:themeColor="text1"/>
+        </w:rPr>
+        <w:tab/>
+      </w:r>
+      <w:r>
+        <w:rPr>
+          <w:color w:val="000000" w:themeColor="text1"/>
+        </w:rPr>
+        <w:tab/>
+      </w:r>
+      <w:r>
+        <w:rPr>
+          <w:color w:val="000000" w:themeColor="text1"/>
+        </w:rPr>
+        <w:tab/>
+        <w:t xml:space="preserve">Afficher </w:t>
+      </w:r>
+      <w:r>
+        <w:rPr>
+          <w:color w:val="000000" w:themeColor="text1"/>
+        </w:rPr>
+        <w:t>A</w:t>
+      </w:r>
+      <w:r>
+        <w:rPr>
+          <w:color w:val="000000" w:themeColor="text1"/>
+        </w:rPr>
+        <w:tab/>
+      </w:r>
+    </w:p>
+    <w:p>
+      <w:r>
+        <w:tab/>
+      </w:r>
+      <w:r>
+        <w:tab/>
+      </w:r>
+      <w:r>
+        <w:tab/>
+      </w:r>
+      <w:r>
+        <w:tab/>
+        <w:t xml:space="preserve">Afficher </w:t>
+      </w:r>
+      <w:r>
+        <w:t>B</w:t>
+      </w:r>
+    </w:p>
+    <w:p>
+      <w:pPr>
+        <w:ind w:left="2124" w:firstLine="708"/>
+      </w:pPr>
+      <w:r>
+        <w:t>Afficher</w:t>
+      </w:r>
+      <w:r>
+        <w:t xml:space="preserve"> </w:t>
+      </w:r>
+      <w:r>
+        <w:t>C</w:t>
+      </w:r>
+    </w:p>
+    <w:p>
+      <w:pPr>
+        <w:rPr>
+          <w:color w:val="000000" w:themeColor="text1"/>
+        </w:rPr>
+      </w:pPr>
+      <w:r>
+        <w:tab/>
+      </w:r>
+      <w:r>
+        <w:tab/>
+      </w:r>
+      <w:r>
+        <w:tab/>
+        <w:t xml:space="preserve">Sinon </w:t>
+      </w:r>
+      <w:r>
+        <w:rPr>
+          <w:color w:val="000000" w:themeColor="text1"/>
+        </w:rPr>
+        <w:t xml:space="preserve">Si </w:t>
+      </w:r>
+      <w:r>
+        <w:rPr>
+          <w:color w:val="000000" w:themeColor="text1"/>
+        </w:rPr>
+        <w:t>C</w:t>
+      </w:r>
+      <w:r>
+        <w:rPr>
+          <w:color w:val="000000" w:themeColor="text1"/>
+        </w:rPr>
+        <w:t>&gt;</w:t>
+      </w:r>
+      <w:r>
+        <w:rPr>
+          <w:color w:val="000000" w:themeColor="text1"/>
+        </w:rPr>
+        <w:t>=</w:t>
+      </w:r>
+      <w:r>
+        <w:rPr>
+          <w:color w:val="000000" w:themeColor="text1"/>
+        </w:rPr>
+        <w:t>A</w:t>
+      </w:r>
+      <w:r>
+        <w:rPr>
+          <w:color w:val="000000" w:themeColor="text1"/>
+        </w:rPr>
+        <w:t xml:space="preserve"> </w:t>
+      </w:r>
+      <w:r>
+        <w:rPr>
+          <w:color w:val="000000" w:themeColor="text1"/>
+        </w:rPr>
+        <w:t>ET</w:t>
+      </w:r>
+      <w:r>
+        <w:rPr>
+          <w:color w:val="000000" w:themeColor="text1"/>
+        </w:rPr>
+        <w:t xml:space="preserve"> </w:t>
+      </w:r>
+      <w:r>
+        <w:rPr>
+          <w:color w:val="000000" w:themeColor="text1"/>
+        </w:rPr>
+        <w:t>B</w:t>
+      </w:r>
+      <w:r>
+        <w:rPr>
+          <w:color w:val="000000" w:themeColor="text1"/>
+        </w:rPr>
+        <w:t>&gt;</w:t>
+      </w:r>
+      <w:r>
+        <w:rPr>
+          <w:color w:val="000000" w:themeColor="text1"/>
+        </w:rPr>
+        <w:t>=</w:t>
+      </w:r>
+      <w:r>
+        <w:rPr>
+          <w:color w:val="000000" w:themeColor="text1"/>
+        </w:rPr>
+        <w:t>C</w:t>
+      </w:r>
+      <w:r>
+        <w:rPr>
+          <w:color w:val="000000" w:themeColor="text1"/>
+        </w:rPr>
+        <w:t xml:space="preserve"> </w:t>
+      </w:r>
+    </w:p>
+    <w:p>
+      <w:pPr>
+        <w:ind w:left="2124"/>
+        <w:rPr>
+          <w:color w:val="000000" w:themeColor="text1"/>
+        </w:rPr>
+      </w:pPr>
+      <w:proofErr w:type="gramStart"/>
+      <w:r>
+        <w:rPr>
+          <w:color w:val="000000" w:themeColor="text1"/>
+        </w:rPr>
+        <w:t>alors</w:t>
+      </w:r>
+      <w:proofErr w:type="gramEnd"/>
+      <w:r>
+        <w:rPr>
+          <w:color w:val="000000" w:themeColor="text1"/>
+        </w:rPr>
+        <w:t xml:space="preserve"> </w:t>
+      </w:r>
+    </w:p>
+    <w:p>
+      <w:pPr>
+        <w:rPr>
+          <w:color w:val="000000" w:themeColor="text1"/>
+        </w:rPr>
+      </w:pPr>
+      <w:r>
+        <w:rPr>
+          <w:color w:val="000000" w:themeColor="text1"/>
+        </w:rPr>
+        <w:tab/>
+      </w:r>
+      <w:r>
+        <w:rPr>
+          <w:color w:val="000000" w:themeColor="text1"/>
+        </w:rPr>
+        <w:tab/>
+      </w:r>
+      <w:r>
+        <w:rPr>
+          <w:color w:val="000000" w:themeColor="text1"/>
+        </w:rPr>
+        <w:tab/>
+      </w:r>
+      <w:r>
+        <w:rPr>
+          <w:color w:val="000000" w:themeColor="text1"/>
+        </w:rPr>
+        <w:tab/>
+        <w:t xml:space="preserve">Afficher </w:t>
+      </w:r>
+      <w:r>
+        <w:rPr>
+          <w:color w:val="000000" w:themeColor="text1"/>
+        </w:rPr>
+        <w:t>A</w:t>
+      </w:r>
+      <w:r>
+        <w:rPr>
+          <w:color w:val="000000" w:themeColor="text1"/>
+        </w:rPr>
+        <w:tab/>
+      </w:r>
+    </w:p>
+    <w:p>
+      <w:r>
+        <w:tab/>
+      </w:r>
+      <w:r>
+        <w:tab/>
+      </w:r>
+      <w:r>
+        <w:tab/>
+      </w:r>
+      <w:r>
+        <w:tab/>
+        <w:t xml:space="preserve">Afficher </w:t>
+      </w:r>
+      <w:r>
+        <w:t>C</w:t>
+      </w:r>
+    </w:p>
+    <w:p>
+      <w:pPr>
+        <w:ind w:left="2124" w:firstLine="708"/>
+      </w:pPr>
+      <w:r>
+        <w:t xml:space="preserve">Afficher </w:t>
+      </w:r>
+      <w:r>
+        <w:t>B</w:t>
+      </w:r>
+    </w:p>
+    <w:p>
+      <w:pPr>
+        <w:rPr>
+          <w:color w:val="000000" w:themeColor="text1"/>
+        </w:rPr>
+      </w:pPr>
+      <w:r>
+        <w:tab/>
+      </w:r>
+      <w:r>
+        <w:tab/>
+      </w:r>
+      <w:r>
+        <w:tab/>
+      </w:r>
+      <w:r>
+        <w:t xml:space="preserve">Sinon </w:t>
+      </w:r>
+      <w:r>
+        <w:rPr>
+          <w:color w:val="000000" w:themeColor="text1"/>
+        </w:rPr>
+        <w:t xml:space="preserve">Si </w:t>
+      </w:r>
+      <w:r>
+        <w:rPr>
+          <w:color w:val="000000" w:themeColor="text1"/>
+        </w:rPr>
+        <w:t>A</w:t>
+      </w:r>
+      <w:r>
+        <w:rPr>
+          <w:color w:val="000000" w:themeColor="text1"/>
+        </w:rPr>
+        <w:t>&gt;</w:t>
+      </w:r>
+      <w:r>
+        <w:rPr>
+          <w:color w:val="000000" w:themeColor="text1"/>
+        </w:rPr>
+        <w:t>=</w:t>
+      </w:r>
+      <w:r>
+        <w:rPr>
+          <w:color w:val="000000" w:themeColor="text1"/>
+        </w:rPr>
+        <w:t>B</w:t>
+      </w:r>
+      <w:r>
+        <w:rPr>
+          <w:color w:val="000000" w:themeColor="text1"/>
+        </w:rPr>
+        <w:t xml:space="preserve"> </w:t>
+      </w:r>
+      <w:r>
+        <w:rPr>
+          <w:color w:val="000000" w:themeColor="text1"/>
+        </w:rPr>
+        <w:t>ET</w:t>
+      </w:r>
+      <w:r>
+        <w:rPr>
+          <w:color w:val="000000" w:themeColor="text1"/>
+        </w:rPr>
+        <w:t xml:space="preserve"> </w:t>
+      </w:r>
+      <w:r>
+        <w:rPr>
+          <w:color w:val="000000" w:themeColor="text1"/>
+        </w:rPr>
+        <w:t>C</w:t>
+      </w:r>
+      <w:r>
+        <w:rPr>
+          <w:color w:val="000000" w:themeColor="text1"/>
+        </w:rPr>
+        <w:t>&gt;</w:t>
+      </w:r>
+      <w:r>
+        <w:rPr>
+          <w:color w:val="000000" w:themeColor="text1"/>
+        </w:rPr>
+        <w:t>=</w:t>
+      </w:r>
+      <w:r>
+        <w:rPr>
+          <w:color w:val="000000" w:themeColor="text1"/>
+        </w:rPr>
+        <w:t>A</w:t>
+      </w:r>
+      <w:r>
+        <w:rPr>
+          <w:color w:val="000000" w:themeColor="text1"/>
+        </w:rPr>
+        <w:t xml:space="preserve"> </w:t>
+      </w:r>
+    </w:p>
+    <w:p>
+      <w:pPr>
         <w:ind w:left="1416" w:firstLine="708"/>
-      </w:pPr>
-      <w:r>
-        <w:t>Si A</w:t>
-      </w:r>
-      <w:r>
-        <w:t>&lt;</w:t>
-      </w:r>
-      <w:r>
-        <w:t>B alors</w:t>
-      </w:r>
-    </w:p>
-    <w:p>
-      <w:pPr>
-        <w:ind w:firstLine="708"/>
-      </w:pPr>
-      <w:r>
-        <w:tab/>
-      </w:r>
-      <w:r>
-        <w:tab/>
-      </w:r>
-      <w:r>
-        <w:tab/>
-      </w:r>
-      <w:r>
+        <w:rPr>
+          <w:color w:val="000000" w:themeColor="text1"/>
+        </w:rPr>
+      </w:pPr>
+      <w:proofErr w:type="gramStart"/>
+      <w:r>
+        <w:rPr>
+          <w:color w:val="000000" w:themeColor="text1"/>
+        </w:rPr>
+        <w:t>alors</w:t>
+      </w:r>
+      <w:proofErr w:type="gramEnd"/>
+    </w:p>
+    <w:p>
+      <w:pPr>
+        <w:rPr>
+          <w:color w:val="000000" w:themeColor="text1"/>
+        </w:rPr>
+      </w:pPr>
+      <w:r>
+        <w:rPr>
+          <w:color w:val="000000" w:themeColor="text1"/>
+        </w:rPr>
+        <w:tab/>
+      </w:r>
+      <w:r>
+        <w:rPr>
+          <w:color w:val="000000" w:themeColor="text1"/>
+        </w:rPr>
+        <w:tab/>
+      </w:r>
+      <w:r>
+        <w:rPr>
+          <w:color w:val="000000" w:themeColor="text1"/>
+        </w:rPr>
+        <w:tab/>
+      </w:r>
+      <w:r>
+        <w:rPr>
+          <w:color w:val="000000" w:themeColor="text1"/>
+        </w:rPr>
+        <w:tab/>
         <w:t xml:space="preserve">Afficher </w:t>
       </w:r>
       <w:r>
+        <w:rPr>
+          <w:color w:val="000000" w:themeColor="text1"/>
+        </w:rPr>
+        <w:t>B</w:t>
+      </w:r>
+    </w:p>
+    <w:p>
+      <w:r>
+        <w:tab/>
+      </w:r>
+      <w:r>
+        <w:tab/>
+      </w:r>
+      <w:r>
+        <w:tab/>
+      </w:r>
+      <w:r>
+        <w:tab/>
+        <w:t xml:space="preserve">Afficher </w:t>
+      </w:r>
+      <w:r>
         <w:t>A</w:t>
       </w:r>
     </w:p>
@@ -2154,27 +2834,182 @@
         <w:t xml:space="preserve">Afficher </w:t>
       </w:r>
       <w:r>
+        <w:t>C</w:t>
+      </w:r>
+    </w:p>
+    <w:p>
+      <w:pPr>
+        <w:ind w:left="2124" w:firstLine="708"/>
+      </w:pPr>
+    </w:p>
+    <w:p>
+      <w:pPr>
+        <w:ind w:left="2124" w:firstLine="708"/>
+      </w:pPr>
+    </w:p>
+    <w:p>
+      <w:pPr>
+        <w:ind w:left="2124" w:firstLine="708"/>
+      </w:pPr>
+    </w:p>
+    <w:p>
+      <w:pPr>
+        <w:rPr>
+          <w:color w:val="000000" w:themeColor="text1"/>
+        </w:rPr>
+      </w:pPr>
+      <w:r>
+        <w:lastRenderedPageBreak/>
+        <w:tab/>
+      </w:r>
+      <w:r>
+        <w:tab/>
+      </w:r>
+      <w:r>
+        <w:tab/>
+      </w:r>
+      <w:r>
+        <w:t xml:space="preserve">Sinon </w:t>
+      </w:r>
+      <w:r>
+        <w:rPr>
+          <w:color w:val="000000" w:themeColor="text1"/>
+        </w:rPr>
+        <w:t xml:space="preserve">Si </w:t>
+      </w:r>
+      <w:r>
+        <w:rPr>
+          <w:color w:val="000000" w:themeColor="text1"/>
+        </w:rPr>
+        <w:t>C</w:t>
+      </w:r>
+      <w:r>
+        <w:rPr>
+          <w:color w:val="000000" w:themeColor="text1"/>
+        </w:rPr>
+        <w:t>&gt;</w:t>
+      </w:r>
+      <w:r>
+        <w:rPr>
+          <w:color w:val="000000" w:themeColor="text1"/>
+        </w:rPr>
+        <w:t>=</w:t>
+      </w:r>
+      <w:r>
+        <w:rPr>
+          <w:color w:val="000000" w:themeColor="text1"/>
+        </w:rPr>
         <w:t>B</w:t>
       </w:r>
-    </w:p>
-    <w:p>
-      <w:r>
-        <w:tab/>
-      </w:r>
-      <w:r>
-        <w:tab/>
-      </w:r>
-      <w:r>
-        <w:tab/>
-        <w:t>Si A&lt;C alors</w:t>
-      </w:r>
-    </w:p>
-    <w:p>
-      <w:pPr>
-        <w:rPr>
-          <w:caps/>
-        </w:rPr>
-      </w:pPr>
+      <w:r>
+        <w:rPr>
+          <w:color w:val="000000" w:themeColor="text1"/>
+        </w:rPr>
+        <w:t xml:space="preserve"> </w:t>
+      </w:r>
+      <w:r>
+        <w:rPr>
+          <w:color w:val="000000" w:themeColor="text1"/>
+        </w:rPr>
+        <w:t>ET</w:t>
+      </w:r>
+      <w:r>
+        <w:rPr>
+          <w:color w:val="000000" w:themeColor="text1"/>
+        </w:rPr>
+        <w:t xml:space="preserve"> </w:t>
+      </w:r>
+      <w:r>
+        <w:rPr>
+          <w:color w:val="000000" w:themeColor="text1"/>
+        </w:rPr>
+        <w:t>A</w:t>
+      </w:r>
+      <w:r>
+        <w:rPr>
+          <w:color w:val="000000" w:themeColor="text1"/>
+        </w:rPr>
+        <w:t>&gt;</w:t>
+      </w:r>
+      <w:r>
+        <w:rPr>
+          <w:color w:val="000000" w:themeColor="text1"/>
+        </w:rPr>
+        <w:t>=</w:t>
+      </w:r>
+      <w:r>
+        <w:rPr>
+          <w:color w:val="000000" w:themeColor="text1"/>
+        </w:rPr>
+        <w:t>C</w:t>
+      </w:r>
+      <w:r>
+        <w:rPr>
+          <w:color w:val="000000" w:themeColor="text1"/>
+        </w:rPr>
+        <w:t xml:space="preserve"> </w:t>
+      </w:r>
+    </w:p>
+    <w:p>
+      <w:pPr>
+        <w:ind w:left="2124"/>
+        <w:rPr>
+          <w:color w:val="000000" w:themeColor="text1"/>
+        </w:rPr>
+      </w:pPr>
+      <w:proofErr w:type="gramStart"/>
+      <w:r>
+        <w:rPr>
+          <w:color w:val="000000" w:themeColor="text1"/>
+        </w:rPr>
+        <w:t>alors</w:t>
+      </w:r>
+      <w:proofErr w:type="gramEnd"/>
+    </w:p>
+    <w:p>
+      <w:pPr>
+        <w:rPr>
+          <w:color w:val="000000" w:themeColor="text1"/>
+        </w:rPr>
+      </w:pPr>
+      <w:r>
+        <w:rPr>
+          <w:color w:val="000000" w:themeColor="text1"/>
+        </w:rPr>
+        <w:tab/>
+      </w:r>
+      <w:r>
+        <w:rPr>
+          <w:color w:val="000000" w:themeColor="text1"/>
+        </w:rPr>
+        <w:tab/>
+      </w:r>
+      <w:r>
+        <w:rPr>
+          <w:color w:val="000000" w:themeColor="text1"/>
+        </w:rPr>
+        <w:tab/>
+      </w:r>
+      <w:r>
+        <w:rPr>
+          <w:color w:val="000000" w:themeColor="text1"/>
+        </w:rPr>
+        <w:tab/>
+      </w:r>
+      <w:r>
+        <w:rPr>
+          <w:color w:val="000000" w:themeColor="text1"/>
+        </w:rPr>
+        <w:t>Afficher B</w:t>
+      </w:r>
+      <w:r>
+        <w:rPr>
+          <w:color w:val="000000" w:themeColor="text1"/>
+        </w:rPr>
+        <w:tab/>
+      </w:r>
+    </w:p>
+    <w:p>
       <w:r>
         <w:tab/>
       </w:r>
@@ -2189,1193 +3024,493 @@
         <w:t xml:space="preserve">Afficher </w:t>
       </w:r>
       <w:r>
-        <w:rPr>
-          <w:caps/>
-        </w:rPr>
+        <w:t>C</w:t>
+      </w:r>
+    </w:p>
+    <w:p>
+      <w:pPr>
+        <w:ind w:left="2124" w:firstLine="708"/>
+      </w:pPr>
+      <w:r>
+        <w:t xml:space="preserve">Afficher </w:t>
+      </w:r>
+      <w:r>
         <w:t>A</w:t>
       </w:r>
     </w:p>
     <w:p>
-      <w:r>
-        <w:rPr>
-          <w:caps/>
-        </w:rPr>
-        <w:tab/>
-      </w:r>
-      <w:r>
-        <w:rPr>
-          <w:caps/>
-        </w:rPr>
-        <w:tab/>
-      </w:r>
-      <w:r>
-        <w:rPr>
-          <w:caps/>
-        </w:rPr>
-        <w:tab/>
-      </w:r>
-      <w:r>
-        <w:rPr>
-          <w:caps/>
-        </w:rPr>
-        <w:tab/>
-      </w:r>
-      <w:r>
+      <w:pPr>
+        <w:rPr>
+          <w:color w:val="000000" w:themeColor="text1"/>
+        </w:rPr>
+      </w:pPr>
+      <w:r>
+        <w:tab/>
+      </w:r>
+      <w:r>
+        <w:tab/>
+      </w:r>
+      <w:r>
+        <w:tab/>
+      </w:r>
+      <w:r>
+        <w:t xml:space="preserve">Sinon </w:t>
+      </w:r>
+      <w:r>
+        <w:rPr>
+          <w:color w:val="000000" w:themeColor="text1"/>
+        </w:rPr>
+        <w:t xml:space="preserve">Si </w:t>
+      </w:r>
+      <w:r>
+        <w:rPr>
+          <w:color w:val="000000" w:themeColor="text1"/>
+        </w:rPr>
+        <w:t>A</w:t>
+      </w:r>
+      <w:r>
+        <w:rPr>
+          <w:color w:val="000000" w:themeColor="text1"/>
+        </w:rPr>
+        <w:t>&gt;</w:t>
+      </w:r>
+      <w:r>
+        <w:rPr>
+          <w:color w:val="000000" w:themeColor="text1"/>
+        </w:rPr>
+        <w:t>=</w:t>
+      </w:r>
+      <w:r>
+        <w:rPr>
+          <w:color w:val="000000" w:themeColor="text1"/>
+        </w:rPr>
+        <w:t>C</w:t>
+      </w:r>
+      <w:r>
+        <w:rPr>
+          <w:color w:val="000000" w:themeColor="text1"/>
+        </w:rPr>
+        <w:t xml:space="preserve"> </w:t>
+      </w:r>
+      <w:r>
+        <w:rPr>
+          <w:color w:val="000000" w:themeColor="text1"/>
+        </w:rPr>
+        <w:t>ET</w:t>
+      </w:r>
+      <w:r>
+        <w:rPr>
+          <w:color w:val="000000" w:themeColor="text1"/>
+        </w:rPr>
+        <w:t xml:space="preserve"> </w:t>
+      </w:r>
+      <w:r>
+        <w:rPr>
+          <w:color w:val="000000" w:themeColor="text1"/>
+        </w:rPr>
+        <w:t>B</w:t>
+      </w:r>
+      <w:r>
+        <w:rPr>
+          <w:color w:val="000000" w:themeColor="text1"/>
+        </w:rPr>
+        <w:t>&gt;</w:t>
+      </w:r>
+      <w:r>
+        <w:rPr>
+          <w:color w:val="000000" w:themeColor="text1"/>
+        </w:rPr>
+        <w:t>=</w:t>
+      </w:r>
+      <w:r>
+        <w:rPr>
+          <w:color w:val="000000" w:themeColor="text1"/>
+        </w:rPr>
+        <w:t>A</w:t>
+      </w:r>
+      <w:r>
+        <w:rPr>
+          <w:color w:val="000000" w:themeColor="text1"/>
+        </w:rPr>
+        <w:t xml:space="preserve"> </w:t>
+      </w:r>
+    </w:p>
+    <w:p>
+      <w:pPr>
+        <w:ind w:left="1416" w:firstLine="708"/>
+        <w:rPr>
+          <w:color w:val="000000" w:themeColor="text1"/>
+        </w:rPr>
+      </w:pPr>
+      <w:proofErr w:type="gramStart"/>
+      <w:r>
+        <w:rPr>
+          <w:color w:val="000000" w:themeColor="text1"/>
+        </w:rPr>
+        <w:t>alors</w:t>
+      </w:r>
+      <w:proofErr w:type="gramEnd"/>
+    </w:p>
+    <w:p>
+      <w:pPr>
+        <w:rPr>
+          <w:color w:val="000000" w:themeColor="text1"/>
+        </w:rPr>
+      </w:pPr>
+      <w:r>
+        <w:rPr>
+          <w:color w:val="000000" w:themeColor="text1"/>
+        </w:rPr>
+        <w:tab/>
+      </w:r>
+      <w:r>
+        <w:rPr>
+          <w:color w:val="000000" w:themeColor="text1"/>
+        </w:rPr>
+        <w:tab/>
+      </w:r>
+      <w:r>
+        <w:rPr>
+          <w:color w:val="000000" w:themeColor="text1"/>
+        </w:rPr>
+        <w:tab/>
+      </w:r>
+      <w:r>
+        <w:rPr>
+          <w:color w:val="000000" w:themeColor="text1"/>
+        </w:rPr>
+        <w:tab/>
         <w:t xml:space="preserve">Afficher </w:t>
       </w:r>
       <w:r>
+        <w:rPr>
+          <w:color w:val="000000" w:themeColor="text1"/>
+        </w:rPr>
         <w:t>C</w:t>
       </w:r>
-    </w:p>
-    <w:p>
-      <w:r>
-        <w:tab/>
-      </w:r>
-      <w:r>
-        <w:tab/>
-      </w:r>
-      <w:r>
-        <w:tab/>
-        <w:t>Si B&lt;C alors</w:t>
-      </w:r>
-    </w:p>
-    <w:p>
-      <w:r>
-        <w:tab/>
-      </w:r>
-      <w:r>
-        <w:tab/>
-      </w:r>
-      <w:r>
-        <w:tab/>
-      </w:r>
-      <w:r>
-        <w:tab/>
-        <w:t>Afficher B</w:t>
-      </w:r>
-    </w:p>
-    <w:p>
-      <w:r>
-        <w:tab/>
-      </w:r>
-      <w:r>
-        <w:tab/>
-      </w:r>
-      <w:r>
-        <w:tab/>
-      </w:r>
-      <w:r>
-        <w:tab/>
+      <w:r>
+        <w:rPr>
+          <w:color w:val="000000" w:themeColor="text1"/>
+        </w:rPr>
+        <w:tab/>
+      </w:r>
+    </w:p>
+    <w:p>
+      <w:r>
+        <w:tab/>
+      </w:r>
+      <w:r>
+        <w:tab/>
+      </w:r>
+      <w:r>
+        <w:tab/>
+      </w:r>
+      <w:r>
+        <w:tab/>
+        <w:t xml:space="preserve">Afficher </w:t>
+      </w:r>
+      <w:r>
+        <w:t>A</w:t>
+      </w:r>
+    </w:p>
+    <w:p>
+      <w:pPr>
+        <w:ind w:left="2124" w:firstLine="708"/>
+      </w:pPr>
+      <w:r>
+        <w:t xml:space="preserve">Afficher </w:t>
+      </w:r>
+      <w:r>
+        <w:t>B</w:t>
+      </w:r>
+    </w:p>
+    <w:p>
+      <w:pPr>
+        <w:rPr>
+          <w:color w:val="000000" w:themeColor="text1"/>
+        </w:rPr>
+      </w:pPr>
+      <w:r>
+        <w:tab/>
+      </w:r>
+      <w:r>
+        <w:tab/>
+      </w:r>
+      <w:r>
+        <w:tab/>
+      </w:r>
+      <w:r>
+        <w:t xml:space="preserve">Sinon </w:t>
+      </w:r>
+      <w:r>
+        <w:rPr>
+          <w:color w:val="000000" w:themeColor="text1"/>
+        </w:rPr>
+        <w:t xml:space="preserve">Si </w:t>
+      </w:r>
+      <w:r>
+        <w:rPr>
+          <w:color w:val="000000" w:themeColor="text1"/>
+        </w:rPr>
+        <w:t>B</w:t>
+      </w:r>
+      <w:r>
+        <w:rPr>
+          <w:color w:val="000000" w:themeColor="text1"/>
+        </w:rPr>
+        <w:t>&gt;</w:t>
+      </w:r>
+      <w:r>
+        <w:rPr>
+          <w:color w:val="000000" w:themeColor="text1"/>
+        </w:rPr>
+        <w:t>=</w:t>
+      </w:r>
+      <w:r>
+        <w:rPr>
+          <w:color w:val="000000" w:themeColor="text1"/>
+        </w:rPr>
+        <w:t>C</w:t>
+      </w:r>
+      <w:r>
+        <w:rPr>
+          <w:color w:val="000000" w:themeColor="text1"/>
+        </w:rPr>
+        <w:t xml:space="preserve"> </w:t>
+      </w:r>
+      <w:r>
+        <w:rPr>
+          <w:color w:val="000000" w:themeColor="text1"/>
+        </w:rPr>
+        <w:t>ET</w:t>
+      </w:r>
+      <w:r>
+        <w:rPr>
+          <w:color w:val="000000" w:themeColor="text1"/>
+        </w:rPr>
+        <w:t xml:space="preserve"> </w:t>
+      </w:r>
+      <w:r>
+        <w:rPr>
+          <w:color w:val="000000" w:themeColor="text1"/>
+        </w:rPr>
+        <w:t>A</w:t>
+      </w:r>
+      <w:r>
+        <w:rPr>
+          <w:color w:val="000000" w:themeColor="text1"/>
+        </w:rPr>
+        <w:t>&gt;</w:t>
+      </w:r>
+      <w:r>
+        <w:rPr>
+          <w:color w:val="000000" w:themeColor="text1"/>
+        </w:rPr>
+        <w:t>=</w:t>
+      </w:r>
+      <w:r>
+        <w:rPr>
+          <w:color w:val="000000" w:themeColor="text1"/>
+        </w:rPr>
+        <w:t>B</w:t>
+      </w:r>
+    </w:p>
+    <w:p>
+      <w:pPr>
+        <w:ind w:left="1416" w:firstLine="708"/>
+        <w:rPr>
+          <w:color w:val="000000" w:themeColor="text1"/>
+        </w:rPr>
+      </w:pPr>
+      <w:r>
+        <w:rPr>
+          <w:color w:val="000000" w:themeColor="text1"/>
+        </w:rPr>
+        <w:t xml:space="preserve"> </w:t>
+      </w:r>
+      <w:proofErr w:type="gramStart"/>
+      <w:r>
+        <w:rPr>
+          <w:color w:val="000000" w:themeColor="text1"/>
+        </w:rPr>
+        <w:t>alors</w:t>
+      </w:r>
+      <w:proofErr w:type="gramEnd"/>
+    </w:p>
+    <w:p>
+      <w:pPr>
+        <w:rPr>
+          <w:color w:val="000000" w:themeColor="text1"/>
+        </w:rPr>
+      </w:pPr>
+      <w:r>
+        <w:rPr>
+          <w:color w:val="000000" w:themeColor="text1"/>
+        </w:rPr>
+        <w:tab/>
+      </w:r>
+      <w:r>
+        <w:rPr>
+          <w:color w:val="000000" w:themeColor="text1"/>
+        </w:rPr>
+        <w:tab/>
+      </w:r>
+      <w:r>
+        <w:rPr>
+          <w:color w:val="000000" w:themeColor="text1"/>
+        </w:rPr>
+        <w:tab/>
+      </w:r>
+      <w:r>
+        <w:rPr>
+          <w:color w:val="000000" w:themeColor="text1"/>
+        </w:rPr>
+        <w:tab/>
+      </w:r>
+      <w:r>
+        <w:rPr>
+          <w:color w:val="000000" w:themeColor="text1"/>
+        </w:rPr>
         <w:t>Afficher C</w:t>
       </w:r>
-    </w:p>
-    <w:p>
-      <w:r>
-        <w:tab/>
-      </w:r>
-      <w:r>
-        <w:tab/>
-      </w:r>
-      <w:r>
-        <w:tab/>
-        <w:t xml:space="preserve">Si </w:t>
-      </w:r>
-    </w:p>
-    <w:p>
-      <w:r>
-        <w:tab/>
-      </w:r>
-      <w:r>
-        <w:tab/>
-      </w:r>
-      <w:r>
-        <w:tab/>
-      </w:r>
-    </w:p>
-    <w:p>
-      <w:r>
-        <w:tab/>
-      </w:r>
-    </w:p>
-    <w:p/>
-    <w:p/>
-    <w:p/>
-    <w:p/>
-    <w:p/>
-    <w:p/>
-    <w:p/>
-    <w:p>
-      <w:pPr>
-        <w:ind w:firstLine="708"/>
-        <w:rPr>
-          <w:color w:val="000000" w:themeColor="text1"/>
-        </w:rPr>
-      </w:pPr>
-      <w:r>
-        <w:rPr>
-          <w:color w:val="FF0000"/>
-        </w:rPr>
+      <w:r>
+        <w:rPr>
+          <w:color w:val="000000" w:themeColor="text1"/>
+        </w:rPr>
+        <w:tab/>
+      </w:r>
+    </w:p>
+    <w:p>
+      <w:r>
+        <w:tab/>
+      </w:r>
+      <w:r>
+        <w:tab/>
+      </w:r>
+      <w:r>
+        <w:tab/>
+      </w:r>
+      <w:r>
+        <w:tab/>
+        <w:t xml:space="preserve">Afficher </w:t>
+      </w:r>
+      <w:r>
+        <w:t>B</w:t>
+      </w:r>
+    </w:p>
+    <w:p>
+      <w:pPr>
+        <w:ind w:left="2124" w:firstLine="708"/>
+      </w:pPr>
+      <w:r>
+        <w:t xml:space="preserve">Afficher </w:t>
+      </w:r>
+      <w:r>
+        <w:t>A</w:t>
+      </w:r>
+    </w:p>
+    <w:p>
+      <w:r>
+        <w:tab/>
+      </w:r>
+      <w:r>
+        <w:tab/>
+        <w:t>Fin de Si</w:t>
+      </w:r>
+    </w:p>
+    <w:p>
+      <w:r>
+        <w:tab/>
+      </w:r>
+      <w:r>
+        <w:t>F</w:t>
+      </w:r>
+      <w:r>
+        <w:t xml:space="preserve">in de programmation </w:t>
+      </w:r>
+    </w:p>
+    <w:p/>
+    <w:p>
+      <w:r>
+        <w:tab/>
+      </w:r>
+      <w:r>
+        <w:tab/>
+      </w:r>
+      <w:r>
+        <w:tab/>
+      </w:r>
+    </w:p>
+    <w:p>
+      <w:r>
+        <w:tab/>
+      </w:r>
+    </w:p>
+    <w:p/>
+    <w:p/>
+    <w:p/>
+    <w:p/>
+    <w:p/>
+    <w:p/>
+    <w:p>
+      <w:pPr>
+        <w:ind w:firstLine="708"/>
+        <w:rPr>
+          <w:color w:val="FFC000" w:themeColor="accent4"/>
+        </w:rPr>
+      </w:pPr>
+      <w:r>
+        <w:rPr>
+          <w:color w:val="FFC000" w:themeColor="accent4"/>
+        </w:rPr>
+        <w:tab/>
+      </w:r>
+    </w:p>
+    <w:p>
+      <w:pPr>
+        <w:ind w:firstLine="708"/>
+        <w:rPr>
+          <w:color w:val="FFC000" w:themeColor="accent4"/>
+        </w:rPr>
+      </w:pPr>
+    </w:p>
+    <w:p>
+      <w:pPr>
+        <w:ind w:firstLine="708"/>
+        <w:rPr>
+          <w:color w:val="FFC000" w:themeColor="accent4"/>
+        </w:rPr>
+      </w:pPr>
+    </w:p>
+    <w:p>
+      <w:pPr>
+        <w:rPr>
+          <w:color w:val="FFC000" w:themeColor="accent4"/>
+        </w:rPr>
+      </w:pPr>
+    </w:p>
+    <w:p/>
+    <w:p>
+      <w:r>
+        <w:tab/>
+      </w:r>
+      <w:r>
+        <w:t xml:space="preserve"> </w:t>
+      </w:r>
+    </w:p>
+    <w:p>
+      <w:r>
+        <w:tab/>
+      </w:r>
+    </w:p>
+    <w:p>
+      <w:r>
+        <w:tab/>
+      </w:r>
+    </w:p>
+    <w:p>
+      <w:r>
         <w:lastRenderedPageBreak/>
-        <w:t>A</w:t>
-      </w:r>
-      <w:r>
-        <w:t xml:space="preserve"> &lt; </w:t>
-      </w:r>
-      <w:r>
-        <w:rPr>
-          <w:color w:val="4472C4" w:themeColor="accent1"/>
-        </w:rPr>
-        <w:t>B</w:t>
-      </w:r>
-      <w:r>
-        <w:t xml:space="preserve"> &lt; </w:t>
-      </w:r>
-      <w:r>
-        <w:rPr>
-          <w:color w:val="FFC000" w:themeColor="accent4"/>
-        </w:rPr>
-        <w:t>C</w:t>
-      </w:r>
-      <w:r>
-        <w:rPr>
-          <w:color w:val="FFC000" w:themeColor="accent4"/>
-        </w:rPr>
-        <w:tab/>
-      </w:r>
-      <w:r>
-        <w:rPr>
-          <w:color w:val="FF0000"/>
-        </w:rPr>
-        <w:t>A</w:t>
-      </w:r>
-      <w:r>
-        <w:rPr>
-          <w:color w:val="000000" w:themeColor="text1"/>
-        </w:rPr>
-        <w:t xml:space="preserve"> </w:t>
-      </w:r>
-      <w:r>
-        <w:rPr>
-          <w:color w:val="000000" w:themeColor="text1"/>
-        </w:rPr>
-        <w:t>&lt;</w:t>
-      </w:r>
-      <w:r>
-        <w:rPr>
-          <w:color w:val="000000" w:themeColor="text1"/>
-        </w:rPr>
-        <w:t xml:space="preserve"> </w:t>
-      </w:r>
-      <w:r>
-        <w:rPr>
-          <w:color w:val="FFC000" w:themeColor="accent4"/>
-        </w:rPr>
-        <w:t>C</w:t>
-      </w:r>
-      <w:r>
-        <w:rPr>
-          <w:color w:val="000000" w:themeColor="text1"/>
-        </w:rPr>
-        <w:t xml:space="preserve"> </w:t>
-      </w:r>
-      <w:r>
-        <w:rPr>
-          <w:color w:val="000000" w:themeColor="text1"/>
-        </w:rPr>
-        <w:t>&lt;</w:t>
-      </w:r>
-      <w:r>
-        <w:rPr>
-          <w:color w:val="000000" w:themeColor="text1"/>
-        </w:rPr>
-        <w:t xml:space="preserve"> </w:t>
-      </w:r>
-      <w:r>
-        <w:rPr>
-          <w:color w:val="4472C4" w:themeColor="accent1"/>
-        </w:rPr>
-        <w:t>B</w:t>
-      </w:r>
-      <w:r>
-        <w:rPr>
-          <w:color w:val="000000" w:themeColor="text1"/>
-        </w:rPr>
-        <w:tab/>
-      </w:r>
-      <w:proofErr w:type="spellStart"/>
-      <w:r>
-        <w:rPr>
-          <w:color w:val="4472C4" w:themeColor="accent1"/>
-        </w:rPr>
-        <w:t>B</w:t>
-      </w:r>
-      <w:proofErr w:type="spellEnd"/>
-      <w:r>
-        <w:rPr>
-          <w:color w:val="4472C4" w:themeColor="accent1"/>
-        </w:rPr>
-        <w:t xml:space="preserve"> </w:t>
-      </w:r>
-      <w:r>
-        <w:rPr>
-          <w:color w:val="000000" w:themeColor="text1"/>
-        </w:rPr>
-        <w:t xml:space="preserve">&lt; </w:t>
-      </w:r>
-      <w:r>
-        <w:rPr>
-          <w:color w:val="FF0000"/>
-        </w:rPr>
-        <w:t xml:space="preserve">A </w:t>
-      </w:r>
-      <w:r>
-        <w:rPr>
-          <w:color w:val="000000" w:themeColor="text1"/>
-        </w:rPr>
-        <w:t xml:space="preserve">&lt; </w:t>
-      </w:r>
-      <w:r>
-        <w:rPr>
-          <w:color w:val="FFC000" w:themeColor="accent4"/>
-        </w:rPr>
-        <w:t>C</w:t>
-      </w:r>
-      <w:r>
-        <w:rPr>
-          <w:color w:val="FFC000" w:themeColor="accent4"/>
-        </w:rPr>
-        <w:tab/>
-      </w:r>
-      <w:r>
-        <w:rPr>
-          <w:color w:val="4472C4" w:themeColor="accent1"/>
-        </w:rPr>
-        <w:t>B</w:t>
-      </w:r>
-      <w:r>
-        <w:rPr>
-          <w:color w:val="000000" w:themeColor="text1"/>
-        </w:rPr>
-        <w:t xml:space="preserve"> </w:t>
-      </w:r>
-      <w:r>
-        <w:rPr>
-          <w:color w:val="000000" w:themeColor="text1"/>
-        </w:rPr>
-        <w:t>&lt;</w:t>
-      </w:r>
-      <w:r>
-        <w:rPr>
-          <w:color w:val="000000" w:themeColor="text1"/>
-        </w:rPr>
-        <w:t xml:space="preserve"> </w:t>
-      </w:r>
-      <w:r>
-        <w:rPr>
-          <w:color w:val="FFC000" w:themeColor="accent4"/>
-        </w:rPr>
-        <w:t>C</w:t>
-      </w:r>
-      <w:r>
-        <w:rPr>
-          <w:color w:val="000000" w:themeColor="text1"/>
-        </w:rPr>
-        <w:t xml:space="preserve"> </w:t>
-      </w:r>
-      <w:r>
-        <w:rPr>
-          <w:color w:val="000000" w:themeColor="text1"/>
-        </w:rPr>
-        <w:t>&lt;</w:t>
-      </w:r>
-      <w:r>
-        <w:rPr>
-          <w:color w:val="000000" w:themeColor="text1"/>
-        </w:rPr>
-        <w:t xml:space="preserve"> </w:t>
-      </w:r>
-      <w:r>
-        <w:rPr>
-          <w:color w:val="FF0000"/>
-        </w:rPr>
-        <w:t>A</w:t>
-      </w:r>
-      <w:r>
-        <w:rPr>
-          <w:color w:val="000000" w:themeColor="text1"/>
-        </w:rPr>
-        <w:tab/>
-      </w:r>
-      <w:r>
-        <w:rPr>
-          <w:color w:val="FFC000" w:themeColor="accent4"/>
-        </w:rPr>
-        <w:t>C</w:t>
-      </w:r>
-      <w:r>
-        <w:rPr>
-          <w:color w:val="000000" w:themeColor="text1"/>
-        </w:rPr>
-        <w:t xml:space="preserve"> </w:t>
-      </w:r>
-      <w:r>
-        <w:rPr>
-          <w:color w:val="000000" w:themeColor="text1"/>
-        </w:rPr>
-        <w:t>&lt;</w:t>
-      </w:r>
-      <w:r>
-        <w:rPr>
-          <w:color w:val="000000" w:themeColor="text1"/>
-        </w:rPr>
-        <w:t xml:space="preserve"> </w:t>
-      </w:r>
-      <w:r>
-        <w:rPr>
-          <w:color w:val="4472C4" w:themeColor="accent1"/>
-        </w:rPr>
-        <w:t>B</w:t>
-      </w:r>
-      <w:r>
-        <w:rPr>
-          <w:color w:val="000000" w:themeColor="text1"/>
-        </w:rPr>
-        <w:t xml:space="preserve"> </w:t>
-      </w:r>
-      <w:r>
-        <w:rPr>
-          <w:color w:val="000000" w:themeColor="text1"/>
-        </w:rPr>
-        <w:t>&lt;</w:t>
-      </w:r>
-      <w:r>
-        <w:rPr>
-          <w:color w:val="FF0000"/>
-        </w:rPr>
-        <w:t xml:space="preserve"> </w:t>
-      </w:r>
-      <w:r>
-        <w:rPr>
-          <w:color w:val="FF0000"/>
-        </w:rPr>
-        <w:t>A</w:t>
-      </w:r>
-      <w:r>
-        <w:rPr>
-          <w:color w:val="000000" w:themeColor="text1"/>
-        </w:rPr>
-        <w:tab/>
-      </w:r>
-      <w:r>
-        <w:rPr>
-          <w:color w:val="FFC000" w:themeColor="accent4"/>
-        </w:rPr>
-        <w:t>C</w:t>
-      </w:r>
-      <w:r>
-        <w:rPr>
-          <w:color w:val="000000" w:themeColor="text1"/>
-        </w:rPr>
-        <w:t xml:space="preserve"> </w:t>
-      </w:r>
-      <w:r>
-        <w:rPr>
-          <w:color w:val="000000" w:themeColor="text1"/>
-        </w:rPr>
-        <w:t>&lt;</w:t>
-      </w:r>
-      <w:r>
-        <w:rPr>
-          <w:color w:val="FF0000"/>
-        </w:rPr>
-        <w:t xml:space="preserve"> </w:t>
-      </w:r>
-      <w:r>
-        <w:rPr>
-          <w:color w:val="FF0000"/>
-        </w:rPr>
-        <w:t>A</w:t>
-      </w:r>
-      <w:r>
-        <w:rPr>
-          <w:color w:val="000000" w:themeColor="text1"/>
-        </w:rPr>
-        <w:t xml:space="preserve"> </w:t>
-      </w:r>
-      <w:r>
-        <w:rPr>
-          <w:color w:val="000000" w:themeColor="text1"/>
-        </w:rPr>
-        <w:t>&lt;</w:t>
-      </w:r>
-      <w:r>
-        <w:rPr>
-          <w:color w:val="000000" w:themeColor="text1"/>
-        </w:rPr>
-        <w:t xml:space="preserve"> </w:t>
-      </w:r>
-      <w:r>
-        <w:rPr>
-          <w:color w:val="4472C4" w:themeColor="accent1"/>
-        </w:rPr>
-        <w:t>B</w:t>
-      </w:r>
-    </w:p>
-    <w:p>
-      <w:pPr>
-        <w:ind w:firstLine="708"/>
-      </w:pPr>
-      <w:r>
-        <w:rPr>
-          <w:color w:val="FF0000"/>
-        </w:rPr>
-        <w:t>A</w:t>
-      </w:r>
-      <w:r>
-        <w:t xml:space="preserve"> </w:t>
-      </w:r>
-      <w:r>
-        <w:t>&gt;</w:t>
-      </w:r>
-      <w:r>
-        <w:t xml:space="preserve"> </w:t>
-      </w:r>
-      <w:r>
-        <w:rPr>
-          <w:color w:val="4472C4" w:themeColor="accent1"/>
-        </w:rPr>
-        <w:t>B</w:t>
-      </w:r>
-      <w:r>
-        <w:t xml:space="preserve"> </w:t>
-      </w:r>
-      <w:r>
-        <w:t>&gt;</w:t>
-      </w:r>
-      <w:r>
-        <w:t xml:space="preserve"> </w:t>
-      </w:r>
-      <w:r>
-        <w:rPr>
-          <w:color w:val="FFC000" w:themeColor="accent4"/>
-        </w:rPr>
-        <w:t>C</w:t>
-      </w:r>
-      <w:r>
-        <w:rPr>
-          <w:color w:val="FFC000" w:themeColor="accent4"/>
-        </w:rPr>
-        <w:tab/>
-      </w:r>
-      <w:r>
-        <w:rPr>
-          <w:color w:val="FF0000"/>
-        </w:rPr>
-        <w:t>A</w:t>
-      </w:r>
-      <w:r>
-        <w:rPr>
-          <w:color w:val="000000" w:themeColor="text1"/>
-        </w:rPr>
-        <w:t xml:space="preserve"> &gt; </w:t>
-      </w:r>
-      <w:r>
-        <w:rPr>
-          <w:color w:val="FFC000" w:themeColor="accent4"/>
-        </w:rPr>
-        <w:t>C</w:t>
-      </w:r>
-      <w:r>
-        <w:rPr>
-          <w:color w:val="000000" w:themeColor="text1"/>
-        </w:rPr>
-        <w:t xml:space="preserve"> &gt; </w:t>
-      </w:r>
-      <w:r>
-        <w:rPr>
-          <w:color w:val="4472C4" w:themeColor="accent1"/>
-        </w:rPr>
-        <w:t>B</w:t>
-      </w:r>
-      <w:r>
-        <w:rPr>
-          <w:color w:val="FFC000" w:themeColor="accent4"/>
-        </w:rPr>
-        <w:tab/>
-      </w:r>
-      <w:r>
-        <w:rPr>
-          <w:color w:val="4472C4" w:themeColor="accent1"/>
-        </w:rPr>
-        <w:t>B</w:t>
-      </w:r>
-      <w:r>
-        <w:rPr>
-          <w:color w:val="4472C4" w:themeColor="accent1"/>
-        </w:rPr>
-        <w:t xml:space="preserve"> </w:t>
-      </w:r>
-      <w:r>
-        <w:rPr>
-          <w:color w:val="000000" w:themeColor="text1"/>
-        </w:rPr>
-        <w:t>&gt;</w:t>
-      </w:r>
-      <w:r>
-        <w:rPr>
-          <w:color w:val="000000" w:themeColor="text1"/>
-        </w:rPr>
-        <w:t xml:space="preserve"> </w:t>
-      </w:r>
-      <w:r>
-        <w:rPr>
-          <w:color w:val="FF0000"/>
-        </w:rPr>
-        <w:t xml:space="preserve">A </w:t>
-      </w:r>
-      <w:r>
-        <w:rPr>
-          <w:color w:val="000000" w:themeColor="text1"/>
-        </w:rPr>
-        <w:t>&gt;</w:t>
-      </w:r>
-      <w:r>
-        <w:rPr>
-          <w:color w:val="000000" w:themeColor="text1"/>
-        </w:rPr>
-        <w:t xml:space="preserve"> </w:t>
-      </w:r>
-      <w:r>
-        <w:rPr>
-          <w:color w:val="FFC000" w:themeColor="accent4"/>
-        </w:rPr>
-        <w:t>C</w:t>
-      </w:r>
-      <w:r>
-        <w:rPr>
-          <w:color w:val="FFC000" w:themeColor="accent4"/>
-        </w:rPr>
-        <w:tab/>
-      </w:r>
-      <w:r>
-        <w:rPr>
-          <w:color w:val="4472C4" w:themeColor="accent1"/>
-        </w:rPr>
-        <w:t>B</w:t>
-      </w:r>
-      <w:r>
-        <w:rPr>
-          <w:color w:val="000000" w:themeColor="text1"/>
-        </w:rPr>
-        <w:t xml:space="preserve"> &gt; </w:t>
-      </w:r>
-      <w:r>
-        <w:rPr>
-          <w:color w:val="FFC000" w:themeColor="accent4"/>
-        </w:rPr>
-        <w:t>C</w:t>
-      </w:r>
-      <w:r>
-        <w:rPr>
-          <w:color w:val="000000" w:themeColor="text1"/>
-        </w:rPr>
-        <w:t xml:space="preserve"> &gt; </w:t>
-      </w:r>
-      <w:r>
-        <w:rPr>
-          <w:color w:val="FF0000"/>
-        </w:rPr>
-        <w:t>A</w:t>
-      </w:r>
-      <w:r>
-        <w:rPr>
-          <w:color w:val="000000" w:themeColor="text1"/>
-        </w:rPr>
-        <w:tab/>
-      </w:r>
-      <w:r>
-        <w:rPr>
-          <w:color w:val="FFC000" w:themeColor="accent4"/>
-        </w:rPr>
-        <w:t>C</w:t>
-      </w:r>
-      <w:r>
-        <w:rPr>
-          <w:color w:val="000000" w:themeColor="text1"/>
-        </w:rPr>
-        <w:t xml:space="preserve"> &gt; </w:t>
-      </w:r>
-      <w:r>
-        <w:rPr>
-          <w:color w:val="4472C4" w:themeColor="accent1"/>
-        </w:rPr>
-        <w:t>B</w:t>
-      </w:r>
-      <w:r>
-        <w:rPr>
-          <w:color w:val="000000" w:themeColor="text1"/>
-        </w:rPr>
-        <w:t xml:space="preserve"> &gt;</w:t>
-      </w:r>
-      <w:r>
-        <w:rPr>
-          <w:color w:val="FF0000"/>
-        </w:rPr>
-        <w:t xml:space="preserve"> A</w:t>
-      </w:r>
-      <w:r>
-        <w:rPr>
-          <w:color w:val="000000" w:themeColor="text1"/>
-        </w:rPr>
-        <w:tab/>
-      </w:r>
-      <w:r>
-        <w:rPr>
-          <w:color w:val="FFC000" w:themeColor="accent4"/>
-        </w:rPr>
-        <w:t>C</w:t>
-      </w:r>
-      <w:r>
-        <w:rPr>
-          <w:color w:val="000000" w:themeColor="text1"/>
-        </w:rPr>
-        <w:t xml:space="preserve"> &gt; </w:t>
-      </w:r>
-      <w:r>
-        <w:rPr>
-          <w:color w:val="FF0000"/>
-        </w:rPr>
-        <w:t>A</w:t>
-      </w:r>
-      <w:r>
-        <w:rPr>
-          <w:color w:val="000000" w:themeColor="text1"/>
-        </w:rPr>
-        <w:t xml:space="preserve"> &gt;</w:t>
-      </w:r>
-      <w:r>
-        <w:rPr>
-          <w:color w:val="4472C4" w:themeColor="accent1"/>
-        </w:rPr>
-        <w:t xml:space="preserve"> B</w:t>
-      </w:r>
-      <w:r>
-        <w:rPr>
-          <w:color w:val="FFC000" w:themeColor="accent4"/>
-        </w:rPr>
-        <w:tab/>
-      </w:r>
-      <w:r>
-        <w:rPr>
-          <w:color w:val="FFC000" w:themeColor="accent4"/>
-        </w:rPr>
-        <w:t xml:space="preserve"> </w:t>
-      </w:r>
-    </w:p>
-    <w:p>
-      <w:pPr>
-        <w:ind w:firstLine="708"/>
-      </w:pPr>
-      <w:r>
-        <w:rPr>
-          <w:color w:val="FF0000"/>
-        </w:rPr>
-        <w:t>A</w:t>
-      </w:r>
-      <w:r>
-        <w:t xml:space="preserve"> &lt; </w:t>
-      </w:r>
-      <w:r>
-        <w:rPr>
-          <w:color w:val="4472C4" w:themeColor="accent1"/>
-        </w:rPr>
-        <w:t>B</w:t>
-      </w:r>
-      <w:r>
-        <w:t xml:space="preserve"> </w:t>
-      </w:r>
-      <w:r>
-        <w:t>&gt;</w:t>
-      </w:r>
-      <w:r>
-        <w:t xml:space="preserve"> </w:t>
-      </w:r>
-      <w:r>
-        <w:rPr>
-          <w:color w:val="FFC000" w:themeColor="accent4"/>
-        </w:rPr>
-        <w:t>C</w:t>
-      </w:r>
-      <w:r>
-        <w:rPr>
-          <w:color w:val="FFC000" w:themeColor="accent4"/>
-        </w:rPr>
-        <w:tab/>
-      </w:r>
-      <w:r>
-        <w:rPr>
-          <w:color w:val="FF0000"/>
-        </w:rPr>
-        <w:t>A</w:t>
-      </w:r>
-      <w:r>
-        <w:rPr>
-          <w:color w:val="000000" w:themeColor="text1"/>
-        </w:rPr>
-        <w:t xml:space="preserve"> &lt; </w:t>
-      </w:r>
-      <w:r>
-        <w:rPr>
-          <w:color w:val="FFC000" w:themeColor="accent4"/>
-        </w:rPr>
-        <w:t>C</w:t>
-      </w:r>
-      <w:r>
-        <w:rPr>
-          <w:color w:val="000000" w:themeColor="text1"/>
-        </w:rPr>
-        <w:t xml:space="preserve"> &gt; </w:t>
-      </w:r>
-      <w:r>
-        <w:rPr>
-          <w:color w:val="4472C4" w:themeColor="accent1"/>
-        </w:rPr>
-        <w:t>B</w:t>
-      </w:r>
-      <w:r>
-        <w:rPr>
-          <w:color w:val="FFC000" w:themeColor="accent4"/>
-        </w:rPr>
-        <w:tab/>
-      </w:r>
-      <w:proofErr w:type="spellStart"/>
-      <w:r>
-        <w:rPr>
-          <w:color w:val="4472C4" w:themeColor="accent1"/>
-        </w:rPr>
-        <w:t>B</w:t>
-      </w:r>
-      <w:proofErr w:type="spellEnd"/>
-      <w:r>
-        <w:rPr>
-          <w:color w:val="4472C4" w:themeColor="accent1"/>
-        </w:rPr>
-        <w:t xml:space="preserve"> </w:t>
-      </w:r>
-      <w:r>
-        <w:rPr>
-          <w:color w:val="000000" w:themeColor="text1"/>
-        </w:rPr>
-        <w:t xml:space="preserve">&lt; </w:t>
-      </w:r>
-      <w:r>
-        <w:rPr>
-          <w:color w:val="FF0000"/>
-        </w:rPr>
-        <w:t xml:space="preserve">A </w:t>
-      </w:r>
-      <w:r>
-        <w:rPr>
-          <w:color w:val="000000" w:themeColor="text1"/>
-        </w:rPr>
-        <w:t>&gt;</w:t>
-      </w:r>
-      <w:r>
-        <w:rPr>
-          <w:color w:val="000000" w:themeColor="text1"/>
-        </w:rPr>
-        <w:t xml:space="preserve"> </w:t>
-      </w:r>
-      <w:r>
-        <w:rPr>
-          <w:color w:val="FFC000" w:themeColor="accent4"/>
-        </w:rPr>
-        <w:t>C</w:t>
-      </w:r>
-      <w:r>
-        <w:rPr>
-          <w:color w:val="FFC000" w:themeColor="accent4"/>
-        </w:rPr>
-        <w:tab/>
-      </w:r>
-      <w:r>
-        <w:rPr>
-          <w:color w:val="4472C4" w:themeColor="accent1"/>
-        </w:rPr>
-        <w:t>B</w:t>
-      </w:r>
-      <w:r>
-        <w:rPr>
-          <w:color w:val="000000" w:themeColor="text1"/>
-        </w:rPr>
-        <w:t xml:space="preserve"> &lt; </w:t>
-      </w:r>
-      <w:r>
-        <w:rPr>
-          <w:color w:val="FFC000" w:themeColor="accent4"/>
-        </w:rPr>
-        <w:t>C</w:t>
-      </w:r>
-      <w:r>
-        <w:rPr>
-          <w:color w:val="000000" w:themeColor="text1"/>
-        </w:rPr>
-        <w:t xml:space="preserve"> &gt; </w:t>
-      </w:r>
-      <w:r>
-        <w:rPr>
-          <w:color w:val="FF0000"/>
-        </w:rPr>
-        <w:t>A</w:t>
-      </w:r>
-      <w:r>
-        <w:rPr>
-          <w:color w:val="000000" w:themeColor="text1"/>
-        </w:rPr>
-        <w:tab/>
-      </w:r>
-      <w:r>
-        <w:rPr>
-          <w:color w:val="FFC000" w:themeColor="accent4"/>
-        </w:rPr>
-        <w:t>C</w:t>
-      </w:r>
-      <w:r>
-        <w:rPr>
-          <w:color w:val="000000" w:themeColor="text1"/>
-        </w:rPr>
-        <w:t xml:space="preserve"> </w:t>
-      </w:r>
-      <w:r>
-        <w:rPr>
-          <w:color w:val="000000" w:themeColor="text1"/>
-        </w:rPr>
-        <w:t xml:space="preserve">&lt; </w:t>
-      </w:r>
-      <w:r>
-        <w:rPr>
-          <w:color w:val="4472C4" w:themeColor="accent1"/>
-        </w:rPr>
-        <w:t>B</w:t>
-      </w:r>
-      <w:r>
-        <w:rPr>
-          <w:color w:val="000000" w:themeColor="text1"/>
-        </w:rPr>
-        <w:t xml:space="preserve"> &gt; </w:t>
-      </w:r>
-      <w:r>
-        <w:rPr>
-          <w:color w:val="FF0000"/>
-        </w:rPr>
-        <w:t>A</w:t>
-      </w:r>
-      <w:r>
-        <w:rPr>
-          <w:color w:val="000000" w:themeColor="text1"/>
-        </w:rPr>
-        <w:tab/>
-      </w:r>
-      <w:r>
-        <w:rPr>
-          <w:color w:val="FFC000" w:themeColor="accent4"/>
-        </w:rPr>
-        <w:t>C</w:t>
-      </w:r>
-      <w:r>
-        <w:rPr>
-          <w:color w:val="000000" w:themeColor="text1"/>
-        </w:rPr>
-        <w:t xml:space="preserve"> </w:t>
-      </w:r>
-      <w:r>
-        <w:rPr>
-          <w:color w:val="000000" w:themeColor="text1"/>
-        </w:rPr>
-        <w:t xml:space="preserve">&lt; </w:t>
-      </w:r>
-      <w:r>
-        <w:rPr>
-          <w:color w:val="FF0000"/>
-        </w:rPr>
-        <w:t>A</w:t>
-      </w:r>
-      <w:r>
-        <w:rPr>
-          <w:color w:val="000000" w:themeColor="text1"/>
-        </w:rPr>
-        <w:t xml:space="preserve"> &gt; </w:t>
-      </w:r>
-      <w:r>
-        <w:rPr>
-          <w:color w:val="4472C4" w:themeColor="accent1"/>
-        </w:rPr>
-        <w:t>B</w:t>
-      </w:r>
-    </w:p>
-    <w:p>
-      <w:pPr>
-        <w:ind w:firstLine="708"/>
-        <w:rPr>
-          <w:color w:val="000000" w:themeColor="text1"/>
-        </w:rPr>
-      </w:pPr>
-      <w:r>
-        <w:rPr>
-          <w:color w:val="FF0000"/>
-        </w:rPr>
-        <w:t>A</w:t>
-      </w:r>
-      <w:r>
-        <w:t xml:space="preserve"> </w:t>
-      </w:r>
-      <w:r>
-        <w:t>&gt;</w:t>
-      </w:r>
-      <w:r>
-        <w:t xml:space="preserve"> </w:t>
-      </w:r>
-      <w:r>
-        <w:rPr>
-          <w:color w:val="4472C4" w:themeColor="accent1"/>
-        </w:rPr>
-        <w:t>B</w:t>
-      </w:r>
-      <w:r>
-        <w:t xml:space="preserve"> &lt; </w:t>
-      </w:r>
-      <w:r>
-        <w:rPr>
-          <w:color w:val="FFC000" w:themeColor="accent4"/>
-        </w:rPr>
-        <w:t>C</w:t>
-      </w:r>
-      <w:r>
-        <w:rPr>
-          <w:color w:val="FFC000" w:themeColor="accent4"/>
-        </w:rPr>
-        <w:tab/>
-      </w:r>
-      <w:r>
-        <w:rPr>
-          <w:color w:val="FF0000"/>
-        </w:rPr>
-        <w:t>A</w:t>
-      </w:r>
-      <w:r>
-        <w:rPr>
-          <w:color w:val="000000" w:themeColor="text1"/>
-        </w:rPr>
-        <w:t xml:space="preserve"> &gt; </w:t>
-      </w:r>
-      <w:r>
-        <w:rPr>
-          <w:color w:val="FFC000" w:themeColor="accent4"/>
-        </w:rPr>
-        <w:t>C</w:t>
-      </w:r>
-      <w:r>
-        <w:rPr>
-          <w:color w:val="000000" w:themeColor="text1"/>
-        </w:rPr>
-        <w:t xml:space="preserve"> &lt; </w:t>
-      </w:r>
-      <w:r>
-        <w:rPr>
-          <w:color w:val="4472C4" w:themeColor="accent1"/>
-        </w:rPr>
-        <w:t>B</w:t>
-      </w:r>
-      <w:r>
-        <w:rPr>
-          <w:color w:val="FFC000" w:themeColor="accent4"/>
-        </w:rPr>
-        <w:tab/>
-      </w:r>
-      <w:proofErr w:type="spellStart"/>
-      <w:r>
-        <w:rPr>
-          <w:color w:val="4472C4" w:themeColor="accent1"/>
-        </w:rPr>
-        <w:t>B</w:t>
-      </w:r>
-      <w:proofErr w:type="spellEnd"/>
-      <w:r>
-        <w:rPr>
-          <w:color w:val="4472C4" w:themeColor="accent1"/>
-        </w:rPr>
-        <w:t xml:space="preserve"> </w:t>
-      </w:r>
-      <w:r>
-        <w:rPr>
-          <w:color w:val="000000" w:themeColor="text1"/>
-        </w:rPr>
-        <w:t>&gt;</w:t>
-      </w:r>
-      <w:r>
-        <w:rPr>
-          <w:color w:val="000000" w:themeColor="text1"/>
-        </w:rPr>
-        <w:t xml:space="preserve"> </w:t>
-      </w:r>
-      <w:r>
-        <w:rPr>
-          <w:color w:val="FF0000"/>
-        </w:rPr>
-        <w:t xml:space="preserve">A </w:t>
-      </w:r>
-      <w:r>
-        <w:rPr>
-          <w:color w:val="000000" w:themeColor="text1"/>
-        </w:rPr>
-        <w:t xml:space="preserve">&lt; </w:t>
-      </w:r>
-      <w:r>
-        <w:rPr>
-          <w:color w:val="FFC000" w:themeColor="accent4"/>
-        </w:rPr>
-        <w:t>C</w:t>
-      </w:r>
-      <w:r>
-        <w:rPr>
-          <w:color w:val="FFC000" w:themeColor="accent4"/>
-        </w:rPr>
-        <w:tab/>
-      </w:r>
-      <w:r>
-        <w:rPr>
-          <w:color w:val="4472C4" w:themeColor="accent1"/>
-        </w:rPr>
-        <w:t>B</w:t>
-      </w:r>
-      <w:r>
-        <w:rPr>
-          <w:color w:val="000000" w:themeColor="text1"/>
-        </w:rPr>
-        <w:t xml:space="preserve"> &gt; </w:t>
-      </w:r>
-      <w:r>
-        <w:rPr>
-          <w:color w:val="FFC000" w:themeColor="accent4"/>
-        </w:rPr>
-        <w:t>C</w:t>
-      </w:r>
-      <w:r>
-        <w:rPr>
-          <w:color w:val="000000" w:themeColor="text1"/>
-        </w:rPr>
-        <w:t xml:space="preserve"> &lt; </w:t>
-      </w:r>
-      <w:r>
-        <w:rPr>
-          <w:color w:val="FF0000"/>
-        </w:rPr>
-        <w:t>A</w:t>
-      </w:r>
-      <w:r>
-        <w:rPr>
-          <w:color w:val="000000" w:themeColor="text1"/>
-        </w:rPr>
-        <w:tab/>
-      </w:r>
-      <w:r>
-        <w:rPr>
-          <w:color w:val="FFC000" w:themeColor="accent4"/>
-        </w:rPr>
-        <w:t>C</w:t>
-      </w:r>
-      <w:r>
-        <w:rPr>
-          <w:color w:val="000000" w:themeColor="text1"/>
-        </w:rPr>
-        <w:t xml:space="preserve"> &gt; </w:t>
-      </w:r>
-      <w:r>
-        <w:rPr>
-          <w:color w:val="4472C4" w:themeColor="accent1"/>
-        </w:rPr>
-        <w:t>B</w:t>
-      </w:r>
-      <w:r>
-        <w:rPr>
-          <w:color w:val="000000" w:themeColor="text1"/>
-        </w:rPr>
-        <w:t xml:space="preserve"> &lt; </w:t>
-      </w:r>
-      <w:r>
-        <w:rPr>
-          <w:color w:val="FF0000"/>
-        </w:rPr>
-        <w:t>A</w:t>
-      </w:r>
-      <w:r>
-        <w:rPr>
-          <w:color w:val="000000" w:themeColor="text1"/>
-        </w:rPr>
-        <w:tab/>
-      </w:r>
-      <w:r>
-        <w:rPr>
-          <w:color w:val="FFC000" w:themeColor="accent4"/>
-        </w:rPr>
-        <w:t>C</w:t>
-      </w:r>
-      <w:r>
-        <w:rPr>
-          <w:color w:val="000000" w:themeColor="text1"/>
-        </w:rPr>
-        <w:t xml:space="preserve"> &gt; </w:t>
-      </w:r>
-      <w:r>
-        <w:rPr>
-          <w:color w:val="FF0000"/>
-        </w:rPr>
-        <w:t>B</w:t>
-      </w:r>
-      <w:r>
-        <w:rPr>
-          <w:color w:val="000000" w:themeColor="text1"/>
-        </w:rPr>
-        <w:t xml:space="preserve"> </w:t>
-      </w:r>
-      <w:r>
-        <w:rPr>
-          <w:color w:val="000000" w:themeColor="text1"/>
-        </w:rPr>
-        <w:t xml:space="preserve">&lt; </w:t>
-      </w:r>
-      <w:r>
-        <w:rPr>
-          <w:color w:val="4472C4" w:themeColor="accent1"/>
-        </w:rPr>
-        <w:t>B</w:t>
-      </w:r>
-    </w:p>
-    <w:p/>
-    <w:p/>
-    <w:p/>
-    <w:p/>
-    <w:p/>
-    <w:p>
-      <w:r>
-        <w:tab/>
-      </w:r>
-      <w:r>
-        <w:t xml:space="preserve"> </w:t>
-      </w:r>
-    </w:p>
-    <w:p>
-      <w:r>
-        <w:tab/>
-      </w:r>
-    </w:p>
-    <w:p>
-      <w:r>
-        <w:tab/>
-      </w:r>
-    </w:p>
-    <w:p>
-      <w:r>
         <w:tab/>
         <w:t xml:space="preserve"> </w:t>
       </w:r>

</xml_diff>

<commit_message>
exercice de boucle 1 a 2
</commit_message>
<xml_diff>
--- a/Algo/Pseudo_code/Exercice_pseudo_code_world/Exercice_Algo.docx
+++ b/Algo/Pseudo_code/Exercice_pseudo_code_world/Exercice_Algo.docx
@@ -324,10 +324,7 @@
               <w:txbxContent>
                 <w:p>
                   <w:r>
-                    <w:t xml:space="preserve">Afficher </w:t>
-                  </w:r>
-                  <w:r>
-                    <w:t>resultat</w:t>
+                    <w:t>Afficher resultat</w:t>
                   </w:r>
                 </w:p>
               </w:txbxContent>
@@ -3544,7 +3541,13 @@
     <w:p>
       <w:r>
         <w:tab/>
-        <w:t>Ecrire ‘’ une année ‘’</w:t>
+        <w:t>Ecrire ‘’</w:t>
+      </w:r>
+      <w:r>
+        <w:t>saisir</w:t>
+      </w:r>
+      <w:r>
+        <w:t xml:space="preserve"> une année ‘’</w:t>
       </w:r>
     </w:p>
     <w:p>
@@ -3921,8 +3924,6 @@
       </w:r>
       <w:r>
         <w:tab/>
-      </w:r>
-      <w:r>
         <w:t>Debus de SI</w:t>
       </w:r>
     </w:p>

</xml_diff>